<commit_message>
Made some changes to be more accurate
Caleb started  the split screen implementation not Mariia
</commit_message>
<xml_diff>
--- a/Deliverable 2/CodeInTheShell_Deliverable_2_Sprint_Review.docx
+++ b/Deliverable 2/CodeInTheShell_Deliverable_2_Sprint_Review.docx
@@ -36,6 +36,11 @@
         </w:rPr>
         <w:t xml:space="preserve">Features implemented</w:t>
       </w:r>
+      <w:r>
+        <w:rPr>
+          <w:rtl w:val="0"/>
+        </w:rPr>
+      </w:r>
     </w:p>
     <w:p>
       <w:pPr>
@@ -66,9 +71,7 @@
           <w:numId w:val="1"/>
         </w:numPr>
         <w:ind w:left="720" w:hanging="360"/>
-        <w:rPr>
-          <w:u w:val="none"/>
-        </w:rPr>
+        <w:rPr/>
       </w:pPr>
       <w:r>
         <w:rPr>
@@ -76,6 +79,11 @@
           <w:rtl w:val="0"/>
         </w:rPr>
         <w:t xml:space="preserve">Issues fixed</w:t>
+      </w:r>
+      <w:r>
+        <w:rPr>
+          <w:rtl w:val="0"/>
+        </w:rPr>
       </w:r>
     </w:p>
     <w:p>
@@ -107,9 +115,7 @@
           <w:numId w:val="1"/>
         </w:numPr>
         <w:ind w:left="720" w:hanging="360"/>
-        <w:rPr>
-          <w:u w:val="none"/>
-        </w:rPr>
+        <w:rPr/>
       </w:pPr>
       <w:r>
         <w:rPr>
@@ -118,26 +124,31 @@
         </w:rPr>
         <w:t xml:space="preserve">Implementation review</w:t>
       </w:r>
-    </w:p>
-    <w:p>
-      <w:pPr>
-        <w:rPr>
-          <w:b w:val="1"/>
-        </w:rPr>
-      </w:pPr>
-      <w:r>
-        <w:rPr>
-          <w:rtl w:val="0"/>
-        </w:rPr>
-        <w:tab/>
-        <w:tab/>
-      </w:r>
-      <w:r>
-        <w:rPr>
-          <w:b w:val="1"/>
-          <w:rtl w:val="0"/>
-        </w:rPr>
-        <w:t xml:space="preserve">The implementation went rather smoothly. Maria had some difficulty getting the split screen implemented, but Kieren and Caleb were more experienced and were able to help.</w:t>
+      <w:r>
+        <w:rPr>
+          <w:rtl w:val="0"/>
+        </w:rPr>
+      </w:r>
+    </w:p>
+    <w:p>
+      <w:pPr>
+        <w:rPr>
+          <w:b w:val="1"/>
+        </w:rPr>
+      </w:pPr>
+      <w:r>
+        <w:rPr>
+          <w:rtl w:val="0"/>
+        </w:rPr>
+        <w:tab/>
+        <w:tab/>
+      </w:r>
+      <w:r>
+        <w:rPr>
+          <w:b w:val="1"/>
+          <w:rtl w:val="0"/>
+        </w:rPr>
+        <w:t xml:space="preserve">The implementation went rather smoothly. Celeb had some difficulty getting the split screen implemented, but Kieren was able to help.</w:t>
       </w:r>
     </w:p>
     <w:p>
@@ -147,9 +158,7 @@
           <w:numId w:val="1"/>
         </w:numPr>
         <w:ind w:left="720" w:hanging="360"/>
-        <w:rPr>
-          <w:u w:val="none"/>
-        </w:rPr>
+        <w:rPr/>
       </w:pPr>
       <w:r>
         <w:rPr>
@@ -158,6 +167,11 @@
         </w:rPr>
         <w:t xml:space="preserve">Changes made</w:t>
       </w:r>
+      <w:r>
+        <w:rPr>
+          <w:rtl w:val="0"/>
+        </w:rPr>
+      </w:r>
     </w:p>
     <w:p>
       <w:pPr>
@@ -178,7 +192,7 @@
           <w:b w:val="1"/>
           <w:rtl w:val="0"/>
         </w:rPr>
-        <w:t xml:space="preserve">Changes to player movement</w:t>
+        <w:t xml:space="preserve">Mariia was able to implement the characters moving with separate inputs</w:t>
       </w:r>
     </w:p>
     <w:p>
@@ -188,9 +202,7 @@
           <w:numId w:val="1"/>
         </w:numPr>
         <w:ind w:left="720" w:hanging="360"/>
-        <w:rPr>
-          <w:u w:val="none"/>
-        </w:rPr>
+        <w:rPr/>
       </w:pPr>
       <w:r>
         <w:rPr>
@@ -198,6 +210,11 @@
           <w:rtl w:val="0"/>
         </w:rPr>
         <w:t xml:space="preserve">Plans for next sprint</w:t>
+      </w:r>
+      <w:r>
+        <w:rPr>
+          <w:rtl w:val="0"/>
+        </w:rPr>
       </w:r>
     </w:p>
     <w:p>
@@ -276,9 +293,7 @@
           <w:numId w:val="1"/>
         </w:numPr>
         <w:ind w:left="720" w:hanging="360"/>
-        <w:rPr>
-          <w:u w:val="none"/>
-        </w:rPr>
+        <w:rPr/>
       </w:pPr>
       <w:r>
         <w:rPr>
@@ -287,6 +302,11 @@
         </w:rPr>
         <w:t xml:space="preserve">Scrum review</w:t>
       </w:r>
+      <w:r>
+        <w:rPr>
+          <w:rtl w:val="0"/>
+        </w:rPr>
+      </w:r>
     </w:p>
     <w:p>
       <w:pPr>
@@ -307,11 +327,6 @@
           <w:rtl w:val="0"/>
         </w:rPr>
         <w:t xml:space="preserve">The scrum went well. Next time, we should set time aside beforehand to assign tasks. Definitely the kanban board is very helpful.</w:t>
-      </w:r>
-      <w:r>
-        <w:rPr>
-          <w:rtl w:val="0"/>
-        </w:rPr>
       </w:r>
     </w:p>
     <w:sectPr>

</xml_diff>